<commit_message>
Adição do Sprint Planning
</commit_message>
<xml_diff>
--- a/Documentação/Plano de projeto.docx
+++ b/Documentação/Plano de projeto.docx
@@ -5,8 +5,6 @@
   <w:body>
     <w:p>
       <w:pPr>
-        <w:ind w:right="-450"/>
-        <w:jc w:val="center"/>
         <w:rPr>
           <w:rFonts w:asciiTheme="majorHAnsi" w:hAnsiTheme="majorHAnsi"/>
         </w:rPr>
@@ -582,8 +580,6 @@
         </w:rPr>
         <w:t>1.1</w:t>
       </w:r>
-      <w:bookmarkStart w:id="2" w:name="_GoBack"/>
-      <w:bookmarkEnd w:id="2"/>
       <w:r>
         <w:rPr>
           <w:rFonts w:asciiTheme="majorHAnsi" w:eastAsia="Times New Roman" w:hAnsiTheme="majorHAnsi" w:cs="Times New Roman"/>
@@ -651,8 +647,8 @@
           <w:rFonts w:asciiTheme="majorHAnsi" w:hAnsiTheme="majorHAnsi"/>
         </w:rPr>
       </w:pPr>
-      <w:bookmarkStart w:id="3" w:name="h.dwb9nbjnf65t" w:colFirst="0" w:colLast="0"/>
-      <w:bookmarkEnd w:id="3"/>
+      <w:bookmarkStart w:id="2" w:name="h.dwb9nbjnf65t" w:colFirst="0" w:colLast="0"/>
+      <w:bookmarkEnd w:id="2"/>
       <w:r>
         <w:rPr>
           <w:rFonts w:asciiTheme="majorHAnsi" w:eastAsia="Times New Roman" w:hAnsiTheme="majorHAnsi" w:cs="Times New Roman"/>
@@ -814,12 +810,12 @@
         </w:rPr>
         <w:t>GS = Gols Sofridos;</w:t>
       </w:r>
-      <w:bookmarkStart w:id="4" w:name="h.2j51qpeaj6kx" w:colFirst="0" w:colLast="0"/>
-      <w:bookmarkStart w:id="5" w:name="h.6rkm7drv9rpd" w:colFirst="0" w:colLast="0"/>
-      <w:bookmarkStart w:id="6" w:name="h.96iwnvs3a03h" w:colFirst="0" w:colLast="0"/>
+      <w:bookmarkStart w:id="3" w:name="h.2j51qpeaj6kx" w:colFirst="0" w:colLast="0"/>
+      <w:bookmarkStart w:id="4" w:name="h.6rkm7drv9rpd" w:colFirst="0" w:colLast="0"/>
+      <w:bookmarkStart w:id="5" w:name="h.96iwnvs3a03h" w:colFirst="0" w:colLast="0"/>
+      <w:bookmarkEnd w:id="3"/>
       <w:bookmarkEnd w:id="4"/>
       <w:bookmarkEnd w:id="5"/>
-      <w:bookmarkEnd w:id="6"/>
       <w:r>
         <w:rPr>
           <w:rFonts w:asciiTheme="majorHAnsi" w:hAnsiTheme="majorHAnsi"/>
@@ -841,8 +837,8 @@
           <w:sz w:val="48"/>
         </w:rPr>
       </w:pPr>
-      <w:bookmarkStart w:id="7" w:name="h.2waudg5wosyd" w:colFirst="0" w:colLast="0"/>
-      <w:bookmarkEnd w:id="7"/>
+      <w:bookmarkStart w:id="6" w:name="h.2waudg5wosyd" w:colFirst="0" w:colLast="0"/>
+      <w:bookmarkEnd w:id="6"/>
       <w:r>
         <w:rPr>
           <w:rFonts w:asciiTheme="majorHAnsi" w:eastAsia="Times New Roman" w:hAnsiTheme="majorHAnsi" w:cs="Times New Roman"/>
@@ -875,8 +871,8 @@
           <w:rFonts w:asciiTheme="majorHAnsi" w:hAnsiTheme="majorHAnsi"/>
         </w:rPr>
       </w:pPr>
-      <w:bookmarkStart w:id="8" w:name="h.d5vd5rivpsbx" w:colFirst="0" w:colLast="0"/>
-      <w:bookmarkEnd w:id="8"/>
+      <w:bookmarkStart w:id="7" w:name="h.d5vd5rivpsbx" w:colFirst="0" w:colLast="0"/>
+      <w:bookmarkEnd w:id="7"/>
       <w:r>
         <w:rPr>
           <w:rFonts w:asciiTheme="majorHAnsi" w:eastAsia="Times New Roman" w:hAnsiTheme="majorHAnsi" w:cs="Times New Roman"/>
@@ -915,8 +911,8 @@
           <w:rFonts w:asciiTheme="majorHAnsi" w:hAnsiTheme="majorHAnsi"/>
         </w:rPr>
       </w:pPr>
-      <w:bookmarkStart w:id="9" w:name="h.1o4syt72qtfv" w:colFirst="0" w:colLast="0"/>
-      <w:bookmarkEnd w:id="9"/>
+      <w:bookmarkStart w:id="8" w:name="h.1o4syt72qtfv" w:colFirst="0" w:colLast="0"/>
+      <w:bookmarkEnd w:id="8"/>
       <w:r>
         <w:rPr>
           <w:rFonts w:asciiTheme="majorHAnsi" w:eastAsia="Times New Roman" w:hAnsiTheme="majorHAnsi" w:cs="Times New Roman"/>
@@ -945,8 +941,8 @@
           <w:szCs w:val="22"/>
         </w:rPr>
       </w:pPr>
-      <w:bookmarkStart w:id="10" w:name="h.37mpvnfwd7yy" w:colFirst="0" w:colLast="0"/>
-      <w:bookmarkEnd w:id="10"/>
+      <w:bookmarkStart w:id="9" w:name="h.37mpvnfwd7yy" w:colFirst="0" w:colLast="0"/>
+      <w:bookmarkEnd w:id="9"/>
       <w:r>
         <w:rPr>
           <w:rFonts w:asciiTheme="majorHAnsi" w:eastAsia="Times New Roman" w:hAnsiTheme="majorHAnsi" w:cs="Times New Roman"/>
@@ -1100,8 +1096,8 @@
           <w:rFonts w:asciiTheme="majorHAnsi" w:hAnsiTheme="majorHAnsi"/>
         </w:rPr>
       </w:pPr>
-      <w:bookmarkStart w:id="11" w:name="h.wz2dtdssvs2a" w:colFirst="0" w:colLast="0"/>
-      <w:bookmarkEnd w:id="11"/>
+      <w:bookmarkStart w:id="10" w:name="h.wz2dtdssvs2a" w:colFirst="0" w:colLast="0"/>
+      <w:bookmarkEnd w:id="10"/>
       <w:r>
         <w:rPr>
           <w:rFonts w:asciiTheme="majorHAnsi" w:eastAsia="Times New Roman" w:hAnsiTheme="majorHAnsi" w:cs="Times New Roman"/>
@@ -1314,8 +1310,8 @@
           <w:rFonts w:asciiTheme="majorHAnsi" w:hAnsiTheme="majorHAnsi"/>
         </w:rPr>
       </w:pPr>
-      <w:bookmarkStart w:id="12" w:name="h.eblzdjx88fm" w:colFirst="0" w:colLast="0"/>
-      <w:bookmarkEnd w:id="12"/>
+      <w:bookmarkStart w:id="11" w:name="h.eblzdjx88fm" w:colFirst="0" w:colLast="0"/>
+      <w:bookmarkEnd w:id="11"/>
       <w:r>
         <w:rPr>
           <w:rFonts w:asciiTheme="majorHAnsi" w:eastAsia="Times New Roman" w:hAnsiTheme="majorHAnsi" w:cs="Times New Roman"/>
@@ -1358,8 +1354,8 @@
           <w:rFonts w:asciiTheme="majorHAnsi" w:hAnsiTheme="majorHAnsi"/>
         </w:rPr>
       </w:pPr>
-      <w:bookmarkStart w:id="13" w:name="h.z2g2uruoybne" w:colFirst="0" w:colLast="0"/>
-      <w:bookmarkEnd w:id="13"/>
+      <w:bookmarkStart w:id="12" w:name="h.z2g2uruoybne" w:colFirst="0" w:colLast="0"/>
+      <w:bookmarkEnd w:id="12"/>
       <w:r>
         <w:rPr>
           <w:rFonts w:asciiTheme="majorHAnsi" w:eastAsia="Times New Roman" w:hAnsiTheme="majorHAnsi" w:cs="Times New Roman"/>
@@ -1429,16 +1425,7 @@
           <w:sz w:val="28"/>
           <w:szCs w:val="24"/>
         </w:rPr>
-        <w:t>3</w:t>
-      </w:r>
-      <w:r>
-        <w:rPr>
-          <w:rFonts w:asciiTheme="majorHAnsi" w:hAnsiTheme="majorHAnsi"/>
-          <w:b/>
-          <w:sz w:val="28"/>
-          <w:szCs w:val="24"/>
-        </w:rPr>
-        <w:t xml:space="preserve"> - Metodologia de desenvolvimento</w:t>
+        <w:t>3 - Metodologia de desenvolvimento</w:t>
       </w:r>
     </w:p>
     <w:p>
@@ -1497,14 +1484,7 @@
           <w:rFonts w:asciiTheme="majorHAnsi" w:hAnsiTheme="majorHAnsi"/>
           <w:b/>
         </w:rPr>
-        <w:t>4</w:t>
-      </w:r>
-      <w:r>
-        <w:rPr>
-          <w:rFonts w:asciiTheme="majorHAnsi" w:hAnsiTheme="majorHAnsi"/>
-          <w:b/>
-        </w:rPr>
-        <w:t xml:space="preserve"> - </w:t>
+        <w:t xml:space="preserve">4 - </w:t>
       </w:r>
       <w:proofErr w:type="spellStart"/>
       <w:r>
@@ -1695,12 +1675,6 @@
         <w:gridCol w:w="2733"/>
       </w:tblGrid>
       <w:tr>
-        <w:tblPrEx>
-          <w:tblCellMar>
-            <w:top w:w="0" w:type="dxa"/>
-            <w:bottom w:w="0" w:type="dxa"/>
-          </w:tblCellMar>
-        </w:tblPrEx>
         <w:tc>
           <w:tcPr>
             <w:tcW w:w="2733" w:type="dxa"/>
@@ -1812,12 +1786,6 @@
         </w:tc>
       </w:tr>
       <w:tr>
-        <w:tblPrEx>
-          <w:tblCellMar>
-            <w:top w:w="0" w:type="dxa"/>
-            <w:bottom w:w="0" w:type="dxa"/>
-          </w:tblCellMar>
-        </w:tblPrEx>
         <w:tc>
           <w:tcPr>
             <w:tcW w:w="2733" w:type="dxa"/>
@@ -1866,7 +1834,10 @@
               <w:pStyle w:val="Standard"/>
             </w:pPr>
             <w:r>
-              <w:t>25/05/16</w:t>
+              <w:t>08</w:t>
+            </w:r>
+            <w:r>
+              <w:t>/05/16</w:t>
             </w:r>
           </w:p>
         </w:tc>
@@ -1891,18 +1862,15 @@
               <w:pStyle w:val="Standard"/>
             </w:pPr>
             <w:r>
-              <w:t>01/06/16</w:t>
+              <w:t>13/05</w:t>
+            </w:r>
+            <w:r>
+              <w:t>/16</w:t>
             </w:r>
           </w:p>
         </w:tc>
       </w:tr>
       <w:tr>
-        <w:tblPrEx>
-          <w:tblCellMar>
-            <w:top w:w="0" w:type="dxa"/>
-            <w:bottom w:w="0" w:type="dxa"/>
-          </w:tblCellMar>
-        </w:tblPrEx>
         <w:tc>
           <w:tcPr>
             <w:tcW w:w="2733" w:type="dxa"/>
@@ -1949,7 +1917,10 @@
               <w:pStyle w:val="Standard"/>
             </w:pPr>
             <w:r>
-              <w:t>02/06/16</w:t>
+              <w:t>31/05</w:t>
+            </w:r>
+            <w:r>
+              <w:t>/16</w:t>
             </w:r>
           </w:p>
         </w:tc>
@@ -1974,7 +1945,10 @@
               <w:pStyle w:val="Standard"/>
             </w:pPr>
             <w:r>
-              <w:t>09/06/16</w:t>
+              <w:t>10</w:t>
+            </w:r>
+            <w:r>
+              <w:t>/06/16</w:t>
             </w:r>
           </w:p>
         </w:tc>
@@ -2054,8 +2028,8 @@
           <w:szCs w:val="28"/>
         </w:rPr>
       </w:pPr>
-      <w:bookmarkStart w:id="14" w:name="h.e6o5uicpw5qe"/>
-      <w:bookmarkEnd w:id="14"/>
+      <w:bookmarkStart w:id="13" w:name="h.e6o5uicpw5qe"/>
+      <w:bookmarkEnd w:id="13"/>
       <w:r>
         <w:rPr>
           <w:rFonts w:asciiTheme="majorHAnsi" w:hAnsiTheme="majorHAnsi"/>
@@ -2463,390 +2437,60 @@
     <w:p>
       <w:pPr>
         <w:pStyle w:val="Ttulo1"/>
-      </w:pPr>
-      <w:r>
         <w:rPr>
           <w:rFonts w:ascii="Calibri" w:hAnsi="Calibri" w:cs="Calibri"/>
           <w:sz w:val="28"/>
           <w:szCs w:val="28"/>
         </w:rPr>
-        <w:t>5.2</w:t>
-      </w:r>
+      </w:pPr>
       <w:r>
         <w:rPr>
           <w:rFonts w:ascii="Calibri" w:hAnsi="Calibri" w:cs="Calibri"/>
           <w:sz w:val="28"/>
           <w:szCs w:val="28"/>
         </w:rPr>
-        <w:t xml:space="preserve"> – Recursos</w:t>
-      </w:r>
-    </w:p>
-    <w:p>
-      <w:r>
-        <w:rPr>
-          <w:rFonts w:ascii="Calibri" w:hAnsi="Calibri" w:cs="Calibri"/>
-        </w:rPr>
-        <w:tab/>
-      </w:r>
-    </w:p>
-    <w:tbl>
-      <w:tblPr>
-        <w:tblW w:w="6735" w:type="dxa"/>
-        <w:tblInd w:w="-100" w:type="dxa"/>
-        <w:tblLayout w:type="fixed"/>
-        <w:tblLook w:val="0400" w:firstRow="0" w:lastRow="0" w:firstColumn="0" w:lastColumn="0" w:noHBand="0" w:noVBand="1"/>
-      </w:tblPr>
-      <w:tblGrid>
-        <w:gridCol w:w="4080"/>
-        <w:gridCol w:w="2655"/>
-      </w:tblGrid>
-      <w:tr>
-        <w:tc>
-          <w:tcPr>
-            <w:tcW w:w="4080" w:type="dxa"/>
-            <w:tcBorders>
-              <w:top w:val="single" w:sz="8" w:space="0" w:color="000000"/>
-              <w:left w:val="single" w:sz="8" w:space="0" w:color="000000"/>
-              <w:bottom w:val="single" w:sz="8" w:space="0" w:color="000000"/>
-              <w:right w:val="single" w:sz="8" w:space="0" w:color="000000"/>
-            </w:tcBorders>
-            <w:tcMar>
-              <w:top w:w="100" w:type="dxa"/>
-              <w:left w:w="100" w:type="dxa"/>
-              <w:bottom w:w="100" w:type="dxa"/>
-              <w:right w:w="100" w:type="dxa"/>
-            </w:tcMar>
-          </w:tcPr>
-          <w:p>
-            <w:r>
-              <w:rPr>
-                <w:rFonts w:ascii="Calibri" w:hAnsi="Calibri" w:cs="Calibri"/>
-                <w:b/>
-                <w:sz w:val="28"/>
-                <w:szCs w:val="28"/>
-              </w:rPr>
-              <w:t>Recurso Humano</w:t>
-            </w:r>
-          </w:p>
-        </w:tc>
-        <w:tc>
-          <w:tcPr>
-            <w:tcW w:w="2655" w:type="dxa"/>
-            <w:tcBorders>
-              <w:top w:val="single" w:sz="8" w:space="0" w:color="000000"/>
-              <w:left w:val="single" w:sz="8" w:space="0" w:color="000000"/>
-              <w:bottom w:val="single" w:sz="8" w:space="0" w:color="000000"/>
-              <w:right w:val="single" w:sz="8" w:space="0" w:color="000000"/>
-            </w:tcBorders>
-            <w:tcMar>
-              <w:top w:w="100" w:type="dxa"/>
-              <w:left w:w="100" w:type="dxa"/>
-              <w:bottom w:w="100" w:type="dxa"/>
-              <w:right w:w="100" w:type="dxa"/>
-            </w:tcMar>
-          </w:tcPr>
-          <w:p>
-            <w:r>
-              <w:rPr>
-                <w:rFonts w:ascii="Calibri" w:hAnsi="Calibri" w:cs="Calibri"/>
-                <w:b/>
-                <w:sz w:val="28"/>
-                <w:szCs w:val="28"/>
-              </w:rPr>
-              <w:t>Esforço Semanal (Horas)</w:t>
-            </w:r>
-          </w:p>
-        </w:tc>
-      </w:tr>
-      <w:tr>
-        <w:tc>
-          <w:tcPr>
-            <w:tcW w:w="4080" w:type="dxa"/>
-            <w:tcBorders>
-              <w:top w:val="single" w:sz="8" w:space="0" w:color="000000"/>
-              <w:left w:val="single" w:sz="8" w:space="0" w:color="000000"/>
-              <w:bottom w:val="single" w:sz="8" w:space="0" w:color="000000"/>
-              <w:right w:val="single" w:sz="8" w:space="0" w:color="000000"/>
-            </w:tcBorders>
-            <w:tcMar>
-              <w:top w:w="100" w:type="dxa"/>
-              <w:left w:w="100" w:type="dxa"/>
-              <w:bottom w:w="100" w:type="dxa"/>
-              <w:right w:w="100" w:type="dxa"/>
-            </w:tcMar>
-          </w:tcPr>
-          <w:p>
-            <w:r>
-              <w:rPr>
-                <w:rFonts w:ascii="Calibri" w:hAnsi="Calibri" w:cs="Calibri"/>
-              </w:rPr>
-              <w:t>Augusto César</w:t>
-            </w:r>
-          </w:p>
-        </w:tc>
-        <w:tc>
-          <w:tcPr>
-            <w:tcW w:w="2655" w:type="dxa"/>
-            <w:tcBorders>
-              <w:top w:val="single" w:sz="8" w:space="0" w:color="000000"/>
-              <w:left w:val="single" w:sz="8" w:space="0" w:color="000000"/>
-              <w:bottom w:val="single" w:sz="8" w:space="0" w:color="000000"/>
-              <w:right w:val="single" w:sz="8" w:space="0" w:color="000000"/>
-            </w:tcBorders>
-            <w:tcMar>
-              <w:top w:w="100" w:type="dxa"/>
-              <w:left w:w="100" w:type="dxa"/>
-              <w:bottom w:w="100" w:type="dxa"/>
-              <w:right w:w="100" w:type="dxa"/>
-            </w:tcMar>
-          </w:tcPr>
-          <w:p>
-            <w:r>
-              <w:rPr>
-                <w:rFonts w:ascii="Calibri" w:hAnsi="Calibri" w:cs="Calibri"/>
-              </w:rPr>
-              <w:t>7</w:t>
-            </w:r>
-          </w:p>
-        </w:tc>
-      </w:tr>
-      <w:tr>
-        <w:tc>
-          <w:tcPr>
-            <w:tcW w:w="4080" w:type="dxa"/>
-            <w:tcBorders>
-              <w:top w:val="single" w:sz="8" w:space="0" w:color="000000"/>
-              <w:left w:val="single" w:sz="8" w:space="0" w:color="000000"/>
-              <w:bottom w:val="single" w:sz="8" w:space="0" w:color="000000"/>
-              <w:right w:val="single" w:sz="8" w:space="0" w:color="000000"/>
-            </w:tcBorders>
-            <w:tcMar>
-              <w:top w:w="100" w:type="dxa"/>
-              <w:left w:w="100" w:type="dxa"/>
-              <w:bottom w:w="100" w:type="dxa"/>
-              <w:right w:w="100" w:type="dxa"/>
-            </w:tcMar>
-          </w:tcPr>
-          <w:p>
-            <w:hyperlink r:id="rId6">
-              <w:r>
-                <w:rPr>
-                  <w:rFonts w:ascii="Calibri" w:hAnsi="Calibri" w:cs="Calibri"/>
-                </w:rPr>
-                <w:t>Guilherme</w:t>
-              </w:r>
-            </w:hyperlink>
-            <w:r>
-              <w:rPr>
-                <w:rFonts w:ascii="Calibri" w:hAnsi="Calibri" w:cs="Calibri"/>
-              </w:rPr>
-              <w:t xml:space="preserve"> Alves</w:t>
-            </w:r>
-          </w:p>
-        </w:tc>
-        <w:tc>
-          <w:tcPr>
-            <w:tcW w:w="2655" w:type="dxa"/>
-            <w:tcBorders>
-              <w:top w:val="single" w:sz="8" w:space="0" w:color="000000"/>
-              <w:left w:val="single" w:sz="8" w:space="0" w:color="000000"/>
-              <w:bottom w:val="single" w:sz="8" w:space="0" w:color="000000"/>
-              <w:right w:val="single" w:sz="8" w:space="0" w:color="000000"/>
-            </w:tcBorders>
-            <w:tcMar>
-              <w:top w:w="100" w:type="dxa"/>
-              <w:left w:w="100" w:type="dxa"/>
-              <w:bottom w:w="100" w:type="dxa"/>
-              <w:right w:w="100" w:type="dxa"/>
-            </w:tcMar>
-          </w:tcPr>
-          <w:p>
-            <w:r>
-              <w:rPr>
-                <w:rFonts w:ascii="Calibri" w:hAnsi="Calibri" w:cs="Calibri"/>
-              </w:rPr>
-              <w:t>4</w:t>
-            </w:r>
-          </w:p>
-        </w:tc>
-      </w:tr>
-      <w:tr>
-        <w:tc>
-          <w:tcPr>
-            <w:tcW w:w="4080" w:type="dxa"/>
-            <w:tcBorders>
-              <w:top w:val="single" w:sz="8" w:space="0" w:color="000000"/>
-              <w:left w:val="single" w:sz="8" w:space="0" w:color="000000"/>
-              <w:bottom w:val="single" w:sz="8" w:space="0" w:color="000000"/>
-              <w:right w:val="single" w:sz="8" w:space="0" w:color="000000"/>
-            </w:tcBorders>
-            <w:tcMar>
-              <w:top w:w="100" w:type="dxa"/>
-              <w:left w:w="100" w:type="dxa"/>
-              <w:bottom w:w="100" w:type="dxa"/>
-              <w:right w:w="100" w:type="dxa"/>
-            </w:tcMar>
-          </w:tcPr>
-          <w:p>
-            <w:r>
-              <w:rPr>
-                <w:rFonts w:ascii="Calibri" w:hAnsi="Calibri" w:cs="Calibri"/>
-              </w:rPr>
-              <w:t>Marcio Flores</w:t>
-            </w:r>
-          </w:p>
-        </w:tc>
-        <w:tc>
-          <w:tcPr>
-            <w:tcW w:w="2655" w:type="dxa"/>
-            <w:tcBorders>
-              <w:top w:val="single" w:sz="8" w:space="0" w:color="000000"/>
-              <w:left w:val="single" w:sz="8" w:space="0" w:color="000000"/>
-              <w:bottom w:val="single" w:sz="8" w:space="0" w:color="000000"/>
-              <w:right w:val="single" w:sz="8" w:space="0" w:color="000000"/>
-            </w:tcBorders>
-            <w:tcMar>
-              <w:top w:w="100" w:type="dxa"/>
-              <w:left w:w="100" w:type="dxa"/>
-              <w:bottom w:w="100" w:type="dxa"/>
-              <w:right w:w="100" w:type="dxa"/>
-            </w:tcMar>
-          </w:tcPr>
-          <w:p>
-            <w:r>
-              <w:rPr>
-                <w:rFonts w:ascii="Calibri" w:hAnsi="Calibri" w:cs="Calibri"/>
-              </w:rPr>
-              <w:t>4</w:t>
-            </w:r>
-          </w:p>
-        </w:tc>
-      </w:tr>
-      <w:tr>
-        <w:tc>
-          <w:tcPr>
-            <w:tcW w:w="4080" w:type="dxa"/>
-            <w:tcBorders>
-              <w:top w:val="single" w:sz="8" w:space="0" w:color="000000"/>
-              <w:left w:val="single" w:sz="8" w:space="0" w:color="000000"/>
-              <w:bottom w:val="single" w:sz="8" w:space="0" w:color="000000"/>
-              <w:right w:val="single" w:sz="8" w:space="0" w:color="000000"/>
-            </w:tcBorders>
-            <w:tcMar>
-              <w:top w:w="100" w:type="dxa"/>
-              <w:left w:w="100" w:type="dxa"/>
-              <w:bottom w:w="100" w:type="dxa"/>
-              <w:right w:w="100" w:type="dxa"/>
-            </w:tcMar>
-          </w:tcPr>
-          <w:p>
-            <w:r>
-              <w:rPr>
-                <w:rFonts w:ascii="Calibri" w:hAnsi="Calibri" w:cs="Calibri"/>
-              </w:rPr>
-              <w:t>Igor Queiroz</w:t>
-            </w:r>
-          </w:p>
-        </w:tc>
-        <w:tc>
-          <w:tcPr>
-            <w:tcW w:w="2655" w:type="dxa"/>
-            <w:tcBorders>
-              <w:top w:val="single" w:sz="8" w:space="0" w:color="000000"/>
-              <w:left w:val="single" w:sz="8" w:space="0" w:color="000000"/>
-              <w:bottom w:val="single" w:sz="8" w:space="0" w:color="000000"/>
-              <w:right w:val="single" w:sz="8" w:space="0" w:color="000000"/>
-            </w:tcBorders>
-            <w:tcMar>
-              <w:top w:w="100" w:type="dxa"/>
-              <w:left w:w="100" w:type="dxa"/>
-              <w:bottom w:w="100" w:type="dxa"/>
-              <w:right w:w="100" w:type="dxa"/>
-            </w:tcMar>
-          </w:tcPr>
-          <w:p>
-            <w:r>
-              <w:rPr>
-                <w:rFonts w:ascii="Calibri" w:hAnsi="Calibri" w:cs="Calibri"/>
-              </w:rPr>
-              <w:t>4</w:t>
-            </w:r>
-          </w:p>
-        </w:tc>
-      </w:tr>
-      <w:tr>
-        <w:tc>
-          <w:tcPr>
-            <w:tcW w:w="4080" w:type="dxa"/>
-            <w:tcBorders>
-              <w:top w:val="single" w:sz="8" w:space="0" w:color="000000"/>
-              <w:left w:val="single" w:sz="8" w:space="0" w:color="000000"/>
-              <w:bottom w:val="single" w:sz="8" w:space="0" w:color="000000"/>
-              <w:right w:val="single" w:sz="8" w:space="0" w:color="000000"/>
-            </w:tcBorders>
-            <w:tcMar>
-              <w:top w:w="100" w:type="dxa"/>
-              <w:left w:w="100" w:type="dxa"/>
-              <w:bottom w:w="100" w:type="dxa"/>
-              <w:right w:w="100" w:type="dxa"/>
-            </w:tcMar>
-          </w:tcPr>
-          <w:p>
-            <w:pPr>
-              <w:rPr>
-                <w:rFonts w:ascii="Calibri" w:hAnsi="Calibri" w:cs="Calibri"/>
-              </w:rPr>
-            </w:pPr>
-            <w:r>
-              <w:rPr>
-                <w:rFonts w:ascii="Calibri" w:hAnsi="Calibri" w:cs="Calibri"/>
-              </w:rPr>
-              <w:t>Erik</w:t>
-            </w:r>
-          </w:p>
-        </w:tc>
-        <w:tc>
-          <w:tcPr>
-            <w:tcW w:w="2655" w:type="dxa"/>
-            <w:tcBorders>
-              <w:top w:val="single" w:sz="8" w:space="0" w:color="000000"/>
-              <w:left w:val="single" w:sz="8" w:space="0" w:color="000000"/>
-              <w:bottom w:val="single" w:sz="8" w:space="0" w:color="000000"/>
-              <w:right w:val="single" w:sz="8" w:space="0" w:color="000000"/>
-            </w:tcBorders>
-            <w:tcMar>
-              <w:top w:w="100" w:type="dxa"/>
-              <w:left w:w="100" w:type="dxa"/>
-              <w:bottom w:w="100" w:type="dxa"/>
-              <w:right w:w="100" w:type="dxa"/>
-            </w:tcMar>
-          </w:tcPr>
-          <w:p>
-            <w:pPr>
-              <w:rPr>
-                <w:rFonts w:ascii="Calibri" w:hAnsi="Calibri" w:cs="Calibri"/>
-              </w:rPr>
-            </w:pPr>
-            <w:r>
-              <w:rPr>
-                <w:rFonts w:ascii="Calibri" w:hAnsi="Calibri" w:cs="Calibri"/>
-              </w:rPr>
-              <w:t>4</w:t>
-            </w:r>
-          </w:p>
-        </w:tc>
-      </w:tr>
-    </w:tbl>
-    <w:p/>
-    <w:p>
-      <w:pPr>
-        <w:tabs>
-          <w:tab w:val="left" w:pos="3105"/>
-        </w:tabs>
-        <w:rPr>
-          <w:rFonts w:asciiTheme="majorHAnsi" w:hAnsiTheme="majorHAnsi"/>
-        </w:rPr>
-      </w:pPr>
+        <w:t>5.2 – Recursos</w:t>
+      </w:r>
+    </w:p>
+    <w:p>
+      <w:r>
+        <w:t xml:space="preserve">Os recursos estarão no </w:t>
+      </w:r>
+      <w:r>
+        <w:t>document</w:t>
+      </w:r>
+      <w:bookmarkStart w:id="14" w:name="_GoBack"/>
+      <w:bookmarkEnd w:id="14"/>
+      <w:r>
+        <w:t>o</w:t>
+      </w:r>
+      <w:r>
+        <w:t xml:space="preserve"> de </w:t>
+      </w:r>
+      <w:proofErr w:type="spellStart"/>
+      <w:r>
+        <w:t>backlog</w:t>
+      </w:r>
+      <w:proofErr w:type="spellEnd"/>
+      <w:r>
+        <w:t xml:space="preserve"> e </w:t>
+      </w:r>
+      <w:proofErr w:type="spellStart"/>
+      <w:r>
+        <w:t>sprint</w:t>
+      </w:r>
+      <w:proofErr w:type="spellEnd"/>
+      <w:r>
+        <w:t xml:space="preserve"> </w:t>
+      </w:r>
+      <w:proofErr w:type="spellStart"/>
+      <w:r>
+        <w:t>planning</w:t>
+      </w:r>
+      <w:proofErr w:type="spellEnd"/>
+      <w:r>
+        <w:t>;</w:t>
+      </w:r>
     </w:p>
     <w:sectPr>
       <w:pgSz w:w="11909" w:h="16834"/>

</xml_diff>